<commit_message>
link db to controllers and created create game function
</commit_message>
<xml_diff>
--- a/Planning Resources/Database model.docx
+++ b/Planning Resources/Database model.docx
@@ -26,8 +26,6 @@
         </w:rPr>
         <w:t>M</w:t>
       </w:r>
-      <w:bookmarkStart w:id="0" w:name="_GoBack"/>
-      <w:bookmarkEnd w:id="0"/>
       <w:r>
         <w:rPr>
           <w:b/>
@@ -132,6 +130,17 @@
       <w:r>
         <w:t>Score</w:t>
       </w:r>
+      <w:r>
+        <w:t xml:space="preserve"> (= </w:t>
+      </w:r>
+      <w:proofErr w:type="gramStart"/>
+      <w:r>
+        <w:t>user[</w:t>
+      </w:r>
+      <w:proofErr w:type="gramEnd"/>
+      <w:r>
+        <w:t>‘high score’])</w:t>
+      </w:r>
     </w:p>
     <w:p>
       <w:pPr>
@@ -144,6 +153,8 @@
       <w:r>
         <w:t>User ID</w:t>
       </w:r>
+      <w:bookmarkStart w:id="0" w:name="_GoBack"/>
+      <w:bookmarkEnd w:id="0"/>
     </w:p>
     <w:sectPr>
       <w:pgSz w:w="11900" w:h="16840"/>

</xml_diff>

<commit_message>
User profiles and planning resources
</commit_message>
<xml_diff>
--- a/Planning Resources/Database model.docx
+++ b/Planning Resources/Database model.docx
@@ -104,57 +104,142 @@
     <w:p/>
     <w:p>
       <w:r>
-        <w:t>High score table</w:t>
-      </w:r>
-    </w:p>
-    <w:p>
-      <w:pPr>
-        <w:pStyle w:val="ListParagraph"/>
-        <w:numPr>
-          <w:ilvl w:val="0"/>
-          <w:numId w:val="1"/>
-        </w:numPr>
-      </w:pPr>
-      <w:r>
-        <w:t>High score ID (NOT auto increment - i.e. 1-10 for top ten)</w:t>
-      </w:r>
-    </w:p>
-    <w:p>
-      <w:pPr>
-        <w:pStyle w:val="ListParagraph"/>
-        <w:numPr>
-          <w:ilvl w:val="0"/>
-          <w:numId w:val="1"/>
-        </w:numPr>
-      </w:pPr>
-      <w:r>
-        <w:t>Score</w:t>
-      </w:r>
-      <w:r>
-        <w:t xml:space="preserve"> (= </w:t>
-      </w:r>
-      <w:proofErr w:type="gramStart"/>
-      <w:r>
-        <w:t>user[</w:t>
-      </w:r>
-      <w:proofErr w:type="gramEnd"/>
-      <w:r>
-        <w:t>‘high score’])</w:t>
-      </w:r>
-    </w:p>
-    <w:p>
-      <w:pPr>
-        <w:pStyle w:val="ListParagraph"/>
-        <w:numPr>
-          <w:ilvl w:val="0"/>
-          <w:numId w:val="1"/>
-        </w:numPr>
-      </w:pPr>
-      <w:r>
-        <w:t>User ID</w:t>
+        <w:t>Games</w:t>
+      </w:r>
+    </w:p>
+    <w:p>
+      <w:pPr>
+        <w:pStyle w:val="ListParagraph"/>
+        <w:numPr>
+          <w:ilvl w:val="0"/>
+          <w:numId w:val="1"/>
+        </w:numPr>
+      </w:pPr>
+      <w:r>
+        <w:t>Starts</w:t>
+      </w:r>
+    </w:p>
+    <w:p>
+      <w:pPr>
+        <w:pStyle w:val="ListParagraph"/>
+        <w:numPr>
+          <w:ilvl w:val="0"/>
+          <w:numId w:val="1"/>
+        </w:numPr>
+      </w:pPr>
+      <w:r>
+        <w:t>Ends</w:t>
+      </w:r>
+    </w:p>
+    <w:p>
+      <w:pPr>
+        <w:pStyle w:val="ListParagraph"/>
+        <w:numPr>
+          <w:ilvl w:val="0"/>
+          <w:numId w:val="1"/>
+        </w:numPr>
+      </w:pPr>
+      <w:r>
+        <w:t>Game type id</w:t>
+      </w:r>
+    </w:p>
+    <w:p>
+      <w:pPr>
+        <w:pStyle w:val="ListParagraph"/>
+        <w:numPr>
+          <w:ilvl w:val="0"/>
+          <w:numId w:val="1"/>
+        </w:numPr>
+      </w:pPr>
+      <w:r>
+        <w:t>Player id</w:t>
+      </w:r>
+    </w:p>
+    <w:p>
+      <w:pPr>
+        <w:pStyle w:val="ListParagraph"/>
+        <w:numPr>
+          <w:ilvl w:val="0"/>
+          <w:numId w:val="1"/>
+        </w:numPr>
+      </w:pPr>
+      <w:r>
+        <w:t>Result id</w:t>
       </w:r>
       <w:bookmarkStart w:id="0" w:name="_GoBack"/>
       <w:bookmarkEnd w:id="0"/>
+    </w:p>
+    <w:p/>
+    <w:p>
+      <w:r>
+        <w:t xml:space="preserve">Levels </w:t>
+      </w:r>
+    </w:p>
+    <w:p>
+      <w:pPr>
+        <w:pStyle w:val="ListParagraph"/>
+        <w:numPr>
+          <w:ilvl w:val="0"/>
+          <w:numId w:val="1"/>
+        </w:numPr>
+      </w:pPr>
+      <w:r>
+        <w:t>Level id</w:t>
+      </w:r>
+    </w:p>
+    <w:p>
+      <w:pPr>
+        <w:pStyle w:val="ListParagraph"/>
+        <w:numPr>
+          <w:ilvl w:val="0"/>
+          <w:numId w:val="1"/>
+        </w:numPr>
+      </w:pPr>
+      <w:r>
+        <w:t>Time limit</w:t>
+      </w:r>
+    </w:p>
+    <w:p/>
+    <w:p>
+      <w:r>
+        <w:t>Maps</w:t>
+      </w:r>
+    </w:p>
+    <w:p>
+      <w:pPr>
+        <w:pStyle w:val="ListParagraph"/>
+        <w:numPr>
+          <w:ilvl w:val="0"/>
+          <w:numId w:val="1"/>
+        </w:numPr>
+      </w:pPr>
+      <w:r>
+        <w:t>Map id</w:t>
+      </w:r>
+    </w:p>
+    <w:p>
+      <w:pPr>
+        <w:pStyle w:val="ListParagraph"/>
+        <w:numPr>
+          <w:ilvl w:val="0"/>
+          <w:numId w:val="1"/>
+        </w:numPr>
+      </w:pPr>
+      <w:r>
+        <w:t>Level id</w:t>
+      </w:r>
+    </w:p>
+    <w:p>
+      <w:pPr>
+        <w:pStyle w:val="ListParagraph"/>
+        <w:numPr>
+          <w:ilvl w:val="0"/>
+          <w:numId w:val="1"/>
+        </w:numPr>
+      </w:pPr>
+      <w:r>
+        <w:t>High score</w:t>
+      </w:r>
     </w:p>
     <w:sectPr>
       <w:pgSz w:w="11900" w:h="16840"/>

</xml_diff>